<commit_message>
SDET to TL: Password Test Case SDET.docx to Password Test Case TL updated.docx
</commit_message>
<xml_diff>
--- a/Password Test Case TL updated.docx
+++ b/Password Test Case TL updated.docx
@@ -4,63 +4,49 @@
   <w:body>
     <w:p>
       <w:r>
-        <w:t>Here are the password requirements in plain English:</w:t>
+        <w:t>Here are the natural language requirements based on the Python test code:</w:t>
       </w:r>
     </w:p>
     <w:p/>
     <w:p>
       <w:r>
-        <w:t>- The password must be at least 8 characters long</w:t>
-      </w:r>
-    </w:p>
-    <w:p>
-      <w:r>
-        <w:t xml:space="preserve">- The password must contain at least one digit (0-9)  </w:t>
-      </w:r>
-    </w:p>
-    <w:p>
-      <w:r>
-        <w:t>- The password must contain at least one special character (such as !, @, #, $, etc.)</w:t>
+        <w:t>1. The system shall validate if an email address is valid.</w:t>
       </w:r>
     </w:p>
     <w:p/>
     <w:p>
       <w:r>
-        <w:t>The test code implements automated checks for these requirements by:</w:t>
+        <w:t xml:space="preserve">2. The system shall validate if a name is at least 8 characters long. </w:t>
       </w:r>
     </w:p>
     <w:p/>
     <w:p>
       <w:r>
-        <w:t>1. Checking the length using len()</w:t>
-      </w:r>
-    </w:p>
-    <w:p>
-      <w:r>
-        <w:t xml:space="preserve">2. Using a regex to check for a digit </w:t>
-      </w:r>
-    </w:p>
-    <w:p>
-      <w:r>
-        <w:t>3. Using a regex to check for a special character</w:t>
+        <w:t>3. The system shall validate if a password is at least 8 characters long.</w:t>
       </w:r>
     </w:p>
     <w:p/>
     <w:p>
       <w:r>
-        <w:t>It prints custom failure messages for each check that fails, and "Passed" if all checks pass.</w:t>
+        <w:t>4. The system shall validate if a password contains at least one numeric digit.</w:t>
       </w:r>
     </w:p>
     <w:p/>
     <w:p>
       <w:r>
-        <w:t>It runs tests on various password examples, demonstrating failing and passing scenarios.</w:t>
+        <w:t>5. The system shall validate if a password contains at least one special character from the set !@#$%^&amp;*(),.?\":{}|&lt;&gt;`.</w:t>
       </w:r>
     </w:p>
     <w:p/>
     <w:p>
       <w:r>
-        <w:t>This covers the core validation criteria and automated checks for the password requirements, without including any of the original code.</w:t>
+        <w:t>6. The system shall print out a message indicating if the email, name and password are valid or not along with an appropriate message.</w:t>
+      </w:r>
+    </w:p>
+    <w:p/>
+    <w:p>
+      <w:r>
+        <w:t>7. The system shall call the validation functions for email, name and password and print the results.</w:t>
       </w:r>
     </w:p>
     <w:sectPr>

</xml_diff>